<commit_message>
changes to Hurston entry that was already uploaded; reuploaded again
</commit_message>
<xml_diff>
--- a/1_Templated Entries/LAURA ONLY ACCESS COMPLETED/LITERATURE/+Uploaded 25 Jan 2016/Hurston, Zora (Freeman) template kt/Hurston, Zora (Freeman) template kt.docx
+++ b/1_Templated Entries/LAURA ONLY ACCESS COMPLETED/LITERATURE/+Uploaded 25 Jan 2016/Hurston, Zora (Freeman) template kt/Hurston, Zora (Freeman) template kt.docx
@@ -329,7 +329,21 @@
                     <w:rFonts w:eastAsiaTheme="minorEastAsia" w:cstheme="minorHAnsi"/>
                     <w:lang w:val="en-CA" w:eastAsia="ja-JP"/>
                   </w:rPr>
-                  <w:t>Hurston, Zora Neale (1891 – 1960)</w:t>
+                  <w:t>Hurston, Zora Neale (18</w:t>
+                </w:r>
+                <w:r>
+                  <w:rPr>
+                    <w:rFonts w:eastAsiaTheme="minorEastAsia" w:cstheme="minorHAnsi"/>
+                    <w:lang w:val="en-CA" w:eastAsia="ja-JP"/>
+                  </w:rPr>
+                  <w:t>9</w:t>
+                </w:r>
+                <w:r>
+                  <w:rPr>
+                    <w:rFonts w:eastAsiaTheme="minorEastAsia" w:cstheme="minorHAnsi"/>
+                    <w:lang w:val="en-CA" w:eastAsia="ja-JP"/>
+                  </w:rPr>
+                  <w:t>1 – 1960)</w:t>
                 </w:r>
               </w:p>
             </w:tc>
@@ -498,27 +512,14 @@
                 <w:r>
                   <w:t xml:space="preserve">Figure </w:t>
                 </w:r>
-                <w:r>
-                  <w:fldChar w:fldCharType="begin"/>
-                </w:r>
-                <w:r>
-                  <w:instrText xml:space="preserve"> SEQ Figure \* ARABIC </w:instrText>
-                </w:r>
-                <w:r>
-                  <w:fldChar w:fldCharType="separate"/>
-                </w:r>
-                <w:r>
-                  <w:rPr>
-                    <w:noProof/>
-                  </w:rPr>
-                  <w:t>1</w:t>
-                </w:r>
-                <w:r>
-                  <w:rPr>
-                    <w:noProof/>
-                  </w:rPr>
-                  <w:fldChar w:fldCharType="end"/>
-                </w:r>
+                <w:fldSimple w:instr=" SEQ Figure \* ARABIC ">
+                  <w:r>
+                    <w:rPr>
+                      <w:noProof/>
+                    </w:rPr>
+                    <w:t>1</w:t>
+                  </w:r>
+                </w:fldSimple>
                 <w:r>
                   <w:t xml:space="preserve"> Zora Neale Hurston</w:t>
                 </w:r>
@@ -526,7 +527,6 @@
               <w:p>
                 <w:pPr>
                   <w:rPr>
-                    <w:rFonts w:hint="eastAsia"/>
                     <w:szCs w:val="18"/>
                     <w:lang w:eastAsia="zh-CN"/>
                   </w:rPr>
@@ -547,7 +547,13 @@
               <w:p/>
               <w:p>
                 <w:r>
-                  <w:t xml:space="preserve">Zora Neale Hurston was born in 1881 in </w:t>
+                  <w:t>Zo</w:t>
+                </w:r>
+                <w:r>
+                  <w:t>ra Neale Hurston was born in 189</w:t>
+                </w:r>
+                <w:r>
+                  <w:t xml:space="preserve">1 in </w:t>
                 </w:r>
                 <w:proofErr w:type="spellStart"/>
                 <w:r>
@@ -587,797 +593,6 @@
               <w:p>
                 <w:r>
                   <w:t>File: PortraitOfJohnAndLucyPottsHurston.jpg</w:t>
-                </w:r>
-              </w:p>
-              <w:p>
-                <w:pPr>
-                  <w:pStyle w:val="Caption"/>
-                </w:pPr>
-                <w:r>
-                  <w:t xml:space="preserve">Figure </w:t>
-                </w:r>
-                <w:r>
-                  <w:fldChar w:fldCharType="begin"/>
-                </w:r>
-                <w:r>
-                  <w:instrText xml:space="preserve"> SEQ Figure \* AR</w:instrText>
-                </w:r>
-                <w:r>
-                  <w:instrText xml:space="preserve">ABIC </w:instrText>
-                </w:r>
-                <w:r>
-                  <w:fldChar w:fldCharType="separate"/>
-                </w:r>
-                <w:r>
-                  <w:rPr>
-                    <w:noProof/>
-                  </w:rPr>
-                  <w:t>2</w:t>
-                </w:r>
-                <w:r>
-                  <w:rPr>
-                    <w:noProof/>
-                  </w:rPr>
-                  <w:fldChar w:fldCharType="end"/>
-                </w:r>
-                <w:r>
-                  <w:t xml:space="preserve"> Portrait of John Hurston and Lucy Potts Hurston</w:t>
-                </w:r>
-              </w:p>
-              <w:p>
-                <w:r>
-                  <w:t>Source:</w:t>
-                </w:r>
-                <w:r>
-                  <w:rPr>
-                    <w:sz w:val="28"/>
-                  </w:rPr>
-                  <w:t xml:space="preserve"> </w:t>
-                </w:r>
-                <w:r>
-                  <w:rPr>
-                    <w:szCs w:val="18"/>
-                  </w:rPr>
-                  <w:t>http://www.miamiherald.com/entertainment/article1921639.html</w:t>
-                </w:r>
-              </w:p>
-              <w:p/>
-              <w:p>
-                <w:pPr>
-                  <w:rPr>
-                    <w:rFonts w:cstheme="minorHAnsi"/>
-                  </w:rPr>
-                </w:pPr>
-                <w:r>
-                  <w:rPr>
-                    <w:rFonts w:cstheme="minorHAnsi"/>
-                  </w:rPr>
-                  <w:t xml:space="preserve">Her first published short story, </w:t>
-                </w:r>
-                <w:r>
-                  <w:rPr>
-                    <w:rFonts w:cstheme="minorHAnsi"/>
-                    <w:i/>
-                  </w:rPr>
-                  <w:t>John Redding Goes to Sea</w:t>
-                </w:r>
-                <w:r>
-                  <w:rPr>
-                    <w:rFonts w:cstheme="minorHAnsi"/>
-                  </w:rPr>
-                  <w:t xml:space="preserve"> (1921), was published in </w:t>
-                </w:r>
-                <w:r>
-                  <w:rPr>
-                    <w:rFonts w:cstheme="minorHAnsi"/>
-                    <w:i/>
-                  </w:rPr>
-                  <w:t>Stylus</w:t>
-                </w:r>
-                <w:r>
-                  <w:rPr>
-                    <w:rFonts w:cstheme="minorHAnsi"/>
-                  </w:rPr>
-                  <w:t>, the literary magazine of Howard University. The short story explored the title character’s discontent with the rigid social expectations of his small village, including the pressure to marry and to remain in the rural South, as he yearned to explore the world freely. The story’s themes and narration signalled Hurston’s early interest in experimenting with representations of standard literary English and folk vernacular, and she also used motifs of Southern USA folk religious beliefs and practices to inform the story’s plot. Her poem, ‘</w:t>
-                </w:r>
-                <w:proofErr w:type="spellStart"/>
-                <w:r>
-                  <w:rPr>
-                    <w:rFonts w:cstheme="minorHAnsi"/>
-                  </w:rPr>
-                  <w:t>O’Night</w:t>
-                </w:r>
-                <w:proofErr w:type="spellEnd"/>
-                <w:r>
-                  <w:rPr>
-                    <w:rFonts w:cstheme="minorHAnsi"/>
-                  </w:rPr>
-                  <w:t>’, was also published in Stylus, and additional poems, ‘</w:t>
-                </w:r>
-                <w:r>
-                  <w:rPr>
-                    <w:rFonts w:eastAsia="Times New Roman" w:cs="Times New Roman"/>
-                  </w:rPr>
-                  <w:t xml:space="preserve">Night’, ‘Journey’s End’, and ‘Passion’, were published in </w:t>
-                </w:r>
-                <w:r>
-                  <w:rPr>
-                    <w:rFonts w:eastAsia="Times New Roman" w:cs="Times New Roman"/>
-                    <w:i/>
-                    <w:iCs/>
-                  </w:rPr>
-                  <w:t>Negro World</w:t>
-                </w:r>
-                <w:r>
-                  <w:rPr>
-                    <w:rFonts w:eastAsia="Times New Roman" w:cs="Times New Roman"/>
-                  </w:rPr>
-                  <w:t xml:space="preserve">, the newspaper of Marcus Garvey’s Universal Negro Improvement Association. </w:t>
-                </w:r>
-              </w:p>
-              <w:p>
-                <w:pPr>
-                  <w:rPr>
-                    <w:rFonts w:eastAsia="Times New Roman" w:cs="Times New Roman"/>
-                  </w:rPr>
-                </w:pPr>
-              </w:p>
-              <w:p>
-                <w:pPr>
-                  <w:rPr>
-                    <w:rFonts w:cs="Times New Roman"/>
-                  </w:rPr>
-                </w:pPr>
-                <w:r>
-                  <w:rPr>
-                    <w:rFonts w:eastAsia="Times New Roman" w:cs="Times New Roman"/>
-                  </w:rPr>
-                  <w:t>In 1925, Hurston, with the aid of a scholarship, began her studies in anthropology at Barnard College with Franz Boas, whose work on race and culture and the development of scientific ethnographic methods modernized the field of American Anthropology.</w:t>
-                </w:r>
-                <w:r>
-                  <w:rPr>
-                    <w:rFonts w:cs="Times New Roman"/>
-                    <w:iCs/>
-                  </w:rPr>
-                  <w:t xml:space="preserve"> In 1926 Hurston co-founded</w:t>
-                </w:r>
-                <w:r>
-                  <w:rPr>
-                    <w:rFonts w:cs="Times New Roman"/>
-                    <w:i/>
-                    <w:iCs/>
-                  </w:rPr>
-                  <w:t xml:space="preserve"> Fire!!, </w:t>
-                </w:r>
-                <w:r>
-                  <w:rPr>
-                    <w:rFonts w:cs="Times New Roman"/>
-                    <w:iCs/>
-                  </w:rPr>
-                  <w:t>a radical magazine</w:t>
-                </w:r>
-                <w:r>
-                  <w:rPr>
-                    <w:rFonts w:cs="Times New Roman"/>
-                    <w:i/>
-                    <w:iCs/>
-                  </w:rPr>
-                  <w:t xml:space="preserve"> </w:t>
-                </w:r>
-                <w:r>
-                  <w:rPr>
-                    <w:rFonts w:cs="Times New Roman"/>
-                  </w:rPr>
-                  <w:t xml:space="preserve">co-founded with, and featuring the works of, Wallace Thurman, Langston Hughes, Aaron Douglas, Gwendolyn Bennett, Richard Bruce Nugent, and John P. David. With the subheading “Devoted to Younger Negro Artists,” </w:t>
-                </w:r>
-                <w:r>
-                  <w:rPr>
-                    <w:rFonts w:cs="Times New Roman"/>
-                    <w:i/>
-                  </w:rPr>
-                  <w:t>Fire!!</w:t>
-                </w:r>
-                <w:r>
-                  <w:rPr>
-                    <w:rFonts w:cs="Times New Roman"/>
-                  </w:rPr>
-                  <w:t xml:space="preserve"> declared its break from the more traditional and conservative artistic representations of black character and life commonly found in </w:t>
-                </w:r>
-                <w:r>
-                  <w:rPr>
-                    <w:rFonts w:cs="Times New Roman"/>
-                  </w:rPr>
-                  <w:lastRenderedPageBreak/>
-                  <w:t xml:space="preserve">the pages of </w:t>
-                </w:r>
-                <w:r>
-                  <w:rPr>
-                    <w:rFonts w:cs="Times New Roman"/>
-                    <w:i/>
-                  </w:rPr>
-                  <w:t>The Crisis</w:t>
-                </w:r>
-                <w:r>
-                  <w:rPr>
-                    <w:rFonts w:cs="Times New Roman"/>
-                  </w:rPr>
-                  <w:t xml:space="preserve"> and </w:t>
-                </w:r>
-                <w:r>
-                  <w:rPr>
-                    <w:rFonts w:cs="Times New Roman"/>
-                    <w:i/>
-                  </w:rPr>
-                  <w:t>Opportunity: A Journal of Negro Life</w:t>
-                </w:r>
-                <w:r>
-                  <w:rPr>
-                    <w:rFonts w:cs="Times New Roman"/>
-                  </w:rPr>
-                  <w:t xml:space="preserve">, periodicals of the NAACP and Urban League, respectively. The short stories, poetry and plays within </w:t>
-                </w:r>
-                <w:r>
-                  <w:rPr>
-                    <w:rFonts w:cs="Times New Roman"/>
-                    <w:i/>
-                  </w:rPr>
-                  <w:t>Fire!!</w:t>
-                </w:r>
-                <w:r>
-                  <w:rPr>
-                    <w:rFonts w:cs="Times New Roman"/>
-                  </w:rPr>
-                  <w:t xml:space="preserve"> provided frank representations of sexuality, homoeroticism and, in the case of Hurston’s short story ‘Sweat’, a steely portrait of the domestic violence experienced by a young washerwoman in central Florida. Hurston’s other contribution, a play entitled </w:t>
-                </w:r>
-                <w:proofErr w:type="spellStart"/>
-                <w:r>
-                  <w:rPr>
-                    <w:rFonts w:cs="Times New Roman"/>
-                    <w:i/>
-                  </w:rPr>
-                  <w:t>Color</w:t>
-                </w:r>
-                <w:proofErr w:type="spellEnd"/>
-                <w:r>
-                  <w:rPr>
-                    <w:rFonts w:cs="Times New Roman"/>
-                    <w:i/>
-                  </w:rPr>
-                  <w:t xml:space="preserve"> Struck, A Play in Four Scenes,</w:t>
-                </w:r>
-                <w:r>
-                  <w:rPr>
-                    <w:rFonts w:cs="Times New Roman"/>
-                  </w:rPr>
-                  <w:t xml:space="preserve"> depicted intra-racism or </w:t>
-                </w:r>
-                <w:proofErr w:type="spellStart"/>
-                <w:r>
-                  <w:rPr>
-                    <w:rFonts w:cs="Times New Roman"/>
-                  </w:rPr>
-                  <w:t>colorism</w:t>
-                </w:r>
-                <w:proofErr w:type="spellEnd"/>
-                <w:r>
-                  <w:rPr>
-                    <w:rFonts w:cs="Times New Roman"/>
-                  </w:rPr>
-                  <w:t xml:space="preserve"> within the African American community. </w:t>
-                </w:r>
-              </w:p>
-              <w:p>
-                <w:pPr>
-                  <w:rPr>
-                    <w:rFonts w:cs="Times New Roman"/>
-                  </w:rPr>
-                </w:pPr>
-              </w:p>
-              <w:p>
-                <w:pPr>
-                  <w:rPr>
-                    <w:rFonts w:cs="Times New Roman"/>
-                  </w:rPr>
-                </w:pPr>
-                <w:r>
-                  <w:rPr>
-                    <w:rFonts w:cs="Times New Roman"/>
-                  </w:rPr>
-                  <w:t>File: HurstonFire.jpg</w:t>
-                </w:r>
-              </w:p>
-              <w:p>
-                <w:pPr>
-                  <w:pStyle w:val="Caption"/>
-                </w:pPr>
-                <w:r>
-                  <w:t xml:space="preserve">Figure </w:t>
-                </w:r>
-                <w:r>
-                  <w:fldChar w:fldCharType="begin"/>
-                </w:r>
-                <w:r>
-                  <w:instrText xml:space="preserve"> SEQ Figure \* ARABIC </w:instrText>
-                </w:r>
-                <w:r>
-                  <w:fldChar w:fldCharType="separate"/>
-                </w:r>
-                <w:r>
-                  <w:rPr>
-                    <w:noProof/>
-                  </w:rPr>
-                  <w:t>3</w:t>
-                </w:r>
-                <w:r>
-                  <w:rPr>
-                    <w:noProof/>
-                  </w:rPr>
-                  <w:fldChar w:fldCharType="end"/>
-                </w:r>
-                <w:r>
-                  <w:t xml:space="preserve"> Cover of </w:t>
-                </w:r>
-                <w:r>
-                  <w:rPr>
-                    <w:i/>
-                  </w:rPr>
-                  <w:t xml:space="preserve">Fire!! </w:t>
-                </w:r>
-                <w:r>
-                  <w:t>Magazine by modern artist Miguel Covarrubias.</w:t>
-                </w:r>
-              </w:p>
-              <w:p>
-                <w:pPr>
-                  <w:shd w:val="clear" w:color="auto" w:fill="FFFFFF"/>
-                  <w:rPr>
-                    <w:rFonts w:cstheme="minorHAnsi"/>
-                    <w:color w:val="000000"/>
-                    <w:sz w:val="18"/>
-                    <w:szCs w:val="18"/>
-                  </w:rPr>
-                </w:pPr>
-                <w:r>
-                  <w:t xml:space="preserve">Source: </w:t>
-                </w:r>
-                <w:r>
-                  <w:rPr>
-                    <w:rFonts w:cstheme="minorHAnsi"/>
-                    <w:color w:val="000000"/>
-                    <w:szCs w:val="18"/>
-                  </w:rPr>
-                  <w:t>http://www.hrc.utexas.edu/exhibitions/education/modules/teachingthetwenties/assets/txu-hrc-0003a/txu-hrc-0003a-1000.jpg</w:t>
-                </w:r>
-              </w:p>
-              <w:p>
-                <w:pPr>
-                  <w:rPr>
-                    <w:rFonts w:cs="Times New Roman"/>
-                  </w:rPr>
-                </w:pPr>
-              </w:p>
-              <w:p>
-                <w:pPr>
-                  <w:rPr>
-                    <w:rFonts w:cs="Times New Roman"/>
-                  </w:rPr>
-                </w:pPr>
-                <w:r>
-                  <w:rPr>
-                    <w:rFonts w:cs="Times New Roman"/>
-                  </w:rPr>
-                  <w:t xml:space="preserve">Hurston was also a dramatist who authored and staged plays presenting the anthropological data, in both form and content, which she collected during her fieldwork. Her conviction to represent “authentic” work songs and blues songs is considered, by some scholars, evidence of Hurston’s racial essentialism. However, Hurston’s innovation was her replication of specific cultural contexts on the stage, especially when contrasted with the dramatic portraits of Negro life in either stereotypical settings or as highly stylized performances modelled after European choral traditions common at the time. </w:t>
-                </w:r>
-              </w:p>
-              <w:p>
-                <w:pPr>
-                  <w:spacing w:before="100" w:beforeAutospacing="1" w:after="100" w:afterAutospacing="1"/>
-                  <w:rPr>
-                    <w:rFonts w:cs="Times New Roman"/>
-                  </w:rPr>
-                </w:pPr>
-                <w:r>
-                  <w:rPr>
-                    <w:rFonts w:cs="Times New Roman"/>
-                  </w:rPr>
-                  <w:t xml:space="preserve">Prior to publishing her first novel, </w:t>
-                </w:r>
-                <w:r>
-                  <w:rPr>
-                    <w:rFonts w:cs="Times New Roman"/>
-                    <w:i/>
-                  </w:rPr>
-                  <w:t>Jonah’s Gourd Vine</w:t>
-                </w:r>
-                <w:r>
-                  <w:rPr>
-                    <w:rFonts w:cs="Times New Roman"/>
-                  </w:rPr>
-                  <w:t xml:space="preserve"> (1934), Hurston completed ethnographic fieldwork in Florida and New Orleans during the late 1920s, which she later compiled and organized for later publication as </w:t>
-                </w:r>
-                <w:r>
-                  <w:rPr>
-                    <w:rFonts w:cs="Times New Roman"/>
-                    <w:i/>
-                  </w:rPr>
-                  <w:t xml:space="preserve">Mules and Men </w:t>
-                </w:r>
-                <w:r>
-                  <w:rPr>
-                    <w:rFonts w:cs="Times New Roman"/>
-                  </w:rPr>
-                  <w:t xml:space="preserve">(1935). The ethnography featured the data she collected from residents of local sawmill and turpentine camps in Polk County, Florida, and from several hoodoo practitioners in New Orleans. </w:t>
-                </w:r>
-                <w:r>
-                  <w:rPr>
-                    <w:rFonts w:cs="Times New Roman"/>
-                    <w:i/>
-                  </w:rPr>
-                  <w:t>Mules and Men</w:t>
-                </w:r>
-                <w:r>
-                  <w:rPr>
-                    <w:rFonts w:cs="Times New Roman"/>
-                  </w:rPr>
-                  <w:t xml:space="preserve"> is often critically regarded as a highly experimental social scientific work because of its use of first person narration (auto-ethnography) and other conventions of literary narrative, such as highlighting the dialogue between herself and her interviewees. It is also noted for its systematic transcriptions of USA southern folk vernacular. Published a year later, </w:t>
-                </w:r>
-                <w:r>
-                  <w:rPr>
-                    <w:rFonts w:cs="Times New Roman"/>
-                    <w:i/>
-                  </w:rPr>
-                  <w:t>Jonah’s Gourd Vine</w:t>
-                </w:r>
-                <w:r>
-                  <w:rPr>
-                    <w:rFonts w:cs="Times New Roman"/>
-                  </w:rPr>
-                  <w:t xml:space="preserve"> drew from the biographies of her parents in its characterization of John Pearson, a man called to preach but tempted by infidelity. Although the novel represents issues related to racism and </w:t>
-                </w:r>
-                <w:proofErr w:type="spellStart"/>
-                <w:r>
-                  <w:rPr>
-                    <w:rFonts w:cs="Times New Roman"/>
-                  </w:rPr>
-                  <w:t>colorism</w:t>
-                </w:r>
-                <w:proofErr w:type="spellEnd"/>
-                <w:r>
-                  <w:rPr>
-                    <w:rFonts w:cs="Times New Roman"/>
-                  </w:rPr>
-                  <w:t xml:space="preserve">, particularly in its depictions of the experiences of a family one-generation removed from American slavery, the novel significantly foregrounds the inner psychology of her characters. In this way, Hurston moved away from the concern of many of the era’s race leaders that Negro art should strive to foreground race and racism as a central problem within their works. </w:t>
-                </w:r>
-              </w:p>
-              <w:p>
-                <w:pPr>
-                  <w:spacing w:before="100" w:beforeAutospacing="1" w:after="100" w:afterAutospacing="1"/>
-                  <w:rPr>
-                    <w:rFonts w:cs="Times New Roman"/>
-                  </w:rPr>
-                </w:pPr>
-                <w:r>
-                  <w:rPr>
-                    <w:rFonts w:cs="Times New Roman"/>
-                  </w:rPr>
-                  <w:t>File: HurstonTheirEyesWereWatchingGod.jpg</w:t>
-                </w:r>
-              </w:p>
-              <w:p>
-                <w:pPr>
-                  <w:pStyle w:val="Caption"/>
-                </w:pPr>
-                <w:r>
-                  <w:t xml:space="preserve">Figure </w:t>
-                </w:r>
-                <w:r>
-                  <w:fldChar w:fldCharType="begin"/>
-                </w:r>
-                <w:r>
-                  <w:instrText xml:space="preserve"> SEQ Figure \* ARABIC </w:instrText>
-                </w:r>
-                <w:r>
-                  <w:fldChar w:fldCharType="separate"/>
-                </w:r>
-                <w:r>
-                  <w:rPr>
-                    <w:noProof/>
-                  </w:rPr>
-                  <w:t>4</w:t>
-                </w:r>
-                <w:r>
-                  <w:rPr>
-                    <w:noProof/>
-                  </w:rPr>
-                  <w:fldChar w:fldCharType="end"/>
-                </w:r>
-                <w:r>
-                  <w:t xml:space="preserve"> Original book jacket for </w:t>
-                </w:r>
-                <w:r>
-                  <w:rPr>
-                    <w:i/>
-                  </w:rPr>
-                  <w:t>Their Eyes Were Watching God: A Novel</w:t>
-                </w:r>
-                <w:r>
-                  <w:t>, by Hurston. Rare Book and Special Collections Division, Library of Congress (056.00.00).</w:t>
-                </w:r>
-              </w:p>
-              <w:p>
-                <w:pPr>
-                  <w:spacing w:before="100" w:beforeAutospacing="1" w:after="100" w:afterAutospacing="1"/>
-                  <w:rPr>
-                    <w:rFonts w:cs="Times New Roman"/>
-                    <w:sz w:val="28"/>
-                  </w:rPr>
-                </w:pPr>
-                <w:r>
-                  <w:rPr>
-                    <w:rFonts w:eastAsia="Times New Roman" w:cs="Times New Roman"/>
-                    <w:szCs w:val="18"/>
-                  </w:rPr>
-                  <w:t xml:space="preserve">Source: </w:t>
-                </w:r>
-                <w:r>
-                  <w:rPr>
-                    <w:rFonts w:eastAsia="Times New Roman" w:cs="Times New Roman"/>
-                    <w:szCs w:val="18"/>
-                  </w:rPr>
-                  <w:t>http://www.loc.gov/exhibits/books-that-shaped-america/1900-1950/Assets/ba0056_enlarge.jpg</w:t>
-                </w:r>
-              </w:p>
-              <w:p>
-                <w:pPr>
-                  <w:spacing w:before="100" w:beforeAutospacing="1" w:after="100" w:afterAutospacing="1"/>
-                  <w:rPr>
-                    <w:rFonts w:cs="Times New Roman"/>
-                  </w:rPr>
-                </w:pPr>
-                <w:r>
-                  <w:rPr>
-                    <w:rFonts w:cs="Times New Roman"/>
-                    <w:i/>
-                  </w:rPr>
-                  <w:t>Their Eyes Were Watching God</w:t>
-                </w:r>
-                <w:r>
-                  <w:rPr>
-                    <w:rFonts w:cs="Times New Roman"/>
-                  </w:rPr>
-                  <w:t xml:space="preserve"> (1937), Hurston’s most celebrated work, was written while Hurston completed fieldwork in Haiti and Jamaica on a </w:t>
-                </w:r>
-                <w:r>
-                  <w:rPr>
-                    <w:rFonts w:eastAsia="Times New Roman" w:cs="Times New Roman"/>
-                  </w:rPr>
-                  <w:t xml:space="preserve">Guggenheim fellowship </w:t>
-                </w:r>
-                <w:r>
-                  <w:rPr>
-                    <w:rFonts w:cs="Times New Roman"/>
-                  </w:rPr>
-                  <w:t xml:space="preserve">awarded the previous year. Set in the southern U.S., the novel also includes allusions to </w:t>
-                </w:r>
-                <w:proofErr w:type="spellStart"/>
-                <w:r>
-                  <w:rPr>
-                    <w:rFonts w:cs="Times New Roman"/>
-                  </w:rPr>
-                  <w:t>Vodun</w:t>
-                </w:r>
-                <w:proofErr w:type="spellEnd"/>
-                <w:r>
-                  <w:rPr>
-                    <w:rFonts w:cs="Times New Roman"/>
-                  </w:rPr>
-                  <w:t xml:space="preserve"> folk customs and cosmology. The novel is modern in its attention to themes related to gender and sexuality and in its experimentation with literary form and narration. For example, Hurston’s use of free-</w:t>
-                </w:r>
-                <w:r>
-                  <w:rPr>
-                    <w:rFonts w:cs="Times New Roman"/>
-                  </w:rPr>
-                  <w:lastRenderedPageBreak/>
-                  <w:t>indirect discourse through the blending of folk-vernacular with standard English from a third- person point of view is often noted as a singular innovation in the African American literary tradition.</w:t>
-                </w:r>
-              </w:p>
-              <w:p>
-                <w:pPr>
-                  <w:spacing w:before="100" w:beforeAutospacing="1" w:after="100" w:afterAutospacing="1"/>
-                  <w:rPr>
-                    <w:rFonts w:cs="Times New Roman"/>
-                  </w:rPr>
-                </w:pPr>
-                <w:r>
-                  <w:rPr>
-                    <w:rFonts w:cs="Times New Roman"/>
-                  </w:rPr>
-                  <w:t>File: HurstonFloridaMemory.jpg</w:t>
-                </w:r>
-              </w:p>
-              <w:p>
-                <w:pPr>
-                  <w:pStyle w:val="Caption"/>
-                </w:pPr>
-                <w:r>
-                  <w:t xml:space="preserve">Figure </w:t>
-                </w:r>
-                <w:r>
-                  <w:fldChar w:fldCharType="begin"/>
-                </w:r>
-                <w:r>
-                  <w:instrText xml:space="preserve"> SEQ Figure \* ARABIC </w:instrText>
-                </w:r>
-                <w:r>
-                  <w:fldChar w:fldCharType="separate"/>
-                </w:r>
-                <w:r>
-                  <w:rPr>
-                    <w:noProof/>
-                  </w:rPr>
-                  <w:t>5</w:t>
-                </w:r>
-                <w:r>
-                  <w:rPr>
-                    <w:noProof/>
-                  </w:rPr>
-                  <w:fldChar w:fldCharType="end"/>
-                </w:r>
-                <w:r>
-                  <w:t xml:space="preserve"> Hurston collecting folklore from Gabriel Brown (playing guitar) and Rochelle French</w:t>
-                </w:r>
-                <w:r>
-                  <w:t xml:space="preserve">. State Archives of Florida, </w:t>
-                </w:r>
-                <w:r>
-                  <w:rPr>
-                    <w:i/>
-                  </w:rPr>
-                  <w:t>Florida Memory</w:t>
-                </w:r>
-                <w:r>
-                  <w:t>. Reproduced from the collection of the Library of Congress.</w:t>
-                </w:r>
-              </w:p>
-              <w:p>
-                <w:pPr>
-                  <w:spacing w:before="100" w:beforeAutospacing="1" w:after="100" w:afterAutospacing="1"/>
-                  <w:rPr>
-                    <w:rFonts w:cs="Times New Roman"/>
-                  </w:rPr>
-                </w:pPr>
-                <w:r>
-                  <w:rPr>
-                    <w:rFonts w:cs="Times New Roman"/>
-                  </w:rPr>
-                  <w:t xml:space="preserve">Source: </w:t>
-                </w:r>
-                <w:r>
-                  <w:rPr>
-                    <w:rFonts w:eastAsia="Times New Roman" w:cs="Times New Roman"/>
-                  </w:rPr>
-                  <w:t>http://floridamemory.com/items/show/107444</w:t>
-                </w:r>
-              </w:p>
-              <w:p>
-                <w:pPr>
-                  <w:spacing w:before="100" w:beforeAutospacing="1" w:after="100" w:afterAutospacing="1"/>
-                </w:pPr>
-                <w:r>
-                  <w:rPr>
-                    <w:rFonts w:cs="Times New Roman"/>
-                  </w:rPr>
-                  <w:t xml:space="preserve">In </w:t>
-                </w:r>
-                <w:r>
-                  <w:rPr>
-                    <w:rFonts w:cs="Times New Roman"/>
-                    <w:i/>
-                  </w:rPr>
-                  <w:t>Moses, Man of the Mountain</w:t>
-                </w:r>
-                <w:r>
-                  <w:rPr>
-                    <w:rFonts w:cs="Times New Roman"/>
-                  </w:rPr>
-                  <w:t xml:space="preserve"> (1939) Hurston significantly revises the Old Testament narrative of Moses as a “folklore novel.” Noting the prominence of the figure of Moses in folk-religions throughout the world, Hurston’s Moses is endowed with the agency and characteristics of the hoodoo doctors she researched in New Orleans, and her biblical characters speak in vernaculars of the southern United States. </w:t>
-                </w:r>
-                <w:r>
-                  <w:rPr>
-                    <w:rFonts w:cstheme="minorHAnsi"/>
-                    <w:iCs/>
-                    <w:color w:val="000000"/>
-                  </w:rPr>
-                  <w:t xml:space="preserve">Hurston’s second ethnography, </w:t>
-                </w:r>
-                <w:r>
-                  <w:rPr>
-                    <w:rFonts w:cstheme="minorHAnsi"/>
-                    <w:i/>
-                    <w:iCs/>
-                    <w:color w:val="000000"/>
-                  </w:rPr>
-                  <w:t>Tell My Horse (1939),</w:t>
-                </w:r>
-                <w:r>
-                  <w:rPr>
-                    <w:rFonts w:cstheme="minorHAnsi"/>
-                    <w:iCs/>
-                    <w:color w:val="000000"/>
-                  </w:rPr>
-                  <w:t xml:space="preserve"> was</w:t>
-                </w:r>
-                <w:r>
-                  <w:rPr>
-                    <w:rFonts w:cstheme="minorHAnsi"/>
-                    <w:i/>
-                    <w:iCs/>
-                    <w:color w:val="000000"/>
-                  </w:rPr>
-                  <w:t xml:space="preserve"> </w:t>
-                </w:r>
-                <w:r>
-                  <w:rPr>
-                    <w:rFonts w:cs="Times New Roman"/>
-                  </w:rPr>
-                  <w:t xml:space="preserve">published in the same year. The ethnography’s blurring of literary and ethnographic conventions has led scholars to refer to the work as a travelogue, especially since, as in </w:t>
-                </w:r>
-                <w:r>
-                  <w:rPr>
-                    <w:rFonts w:cs="Times New Roman"/>
-                    <w:i/>
-                  </w:rPr>
-                  <w:t>Mules and Men</w:t>
-                </w:r>
-                <w:r>
-                  <w:rPr>
-                    <w:rFonts w:cs="Times New Roman"/>
-                  </w:rPr>
-                  <w:t>, Hurston featured dialogues between herself and her interviewees and included first person narrations of her impressions of cultural phenomena in both Caribbean locales. Hurston’s final novel,</w:t>
-                </w:r>
-                <w:r>
-                  <w:t xml:space="preserve"> </w:t>
-                </w:r>
-                <w:r>
-                  <w:rPr>
-                    <w:i/>
-                  </w:rPr>
-                  <w:t xml:space="preserve">Seraph on the </w:t>
-                </w:r>
-                <w:proofErr w:type="spellStart"/>
-                <w:r>
-                  <w:rPr>
-                    <w:i/>
-                  </w:rPr>
-                  <w:t>Suwanee</w:t>
-                </w:r>
-                <w:proofErr w:type="spellEnd"/>
-                <w:r>
-                  <w:t xml:space="preserve"> (1948), attempted to break through the </w:t>
-                </w:r>
-                <w:proofErr w:type="spellStart"/>
-                <w:r>
-                  <w:t>color</w:t>
-                </w:r>
-                <w:proofErr w:type="spellEnd"/>
-                <w:r>
-                  <w:t xml:space="preserve"> line in USA fiction, which relegated black authors to writing about black subjects and characters. Hurston figured its central characters, including </w:t>
-                </w:r>
-                <w:proofErr w:type="spellStart"/>
-                <w:r>
-                  <w:t>Arvay</w:t>
-                </w:r>
-                <w:proofErr w:type="spellEnd"/>
-                <w:r>
-                  <w:t xml:space="preserve"> and Jim Henson, as white and southern-born Floridians who, seemingly, speak with the same vernacular as the black characters in her earlier fictions. In addition, critics have noted Hurston’s critique of marriage and references to Freudian psychology in her characterizations in the novel. </w:t>
-                </w:r>
-              </w:p>
-              <w:p>
-                <w:pPr>
-                  <w:spacing w:before="100" w:beforeAutospacing="1" w:after="100" w:afterAutospacing="1"/>
-                </w:pPr>
-                <w:r>
-                  <w:t>File: HurstonByVanVechten.jpg</w:t>
                 </w:r>
               </w:p>
               <w:p>
@@ -1392,38 +607,796 @@
                     <w:rPr>
                       <w:noProof/>
                     </w:rPr>
-                    <w:t>6</w:t>
+                    <w:t>2</w:t>
                   </w:r>
                 </w:fldSimple>
                 <w:r>
-                  <w:t xml:space="preserve"> Photo by Carl Van </w:t>
+                  <w:t xml:space="preserve"> Portrait of John Hurston and Lucy Potts Hurston</w:t>
+                </w:r>
+              </w:p>
+              <w:p>
+                <w:r>
+                  <w:t>Source:</w:t>
+                </w:r>
+                <w:r>
+                  <w:rPr>
+                    <w:sz w:val="28"/>
+                  </w:rPr>
+                  <w:t xml:space="preserve"> </w:t>
+                </w:r>
+                <w:r>
+                  <w:rPr>
+                    <w:szCs w:val="18"/>
+                  </w:rPr>
+                  <w:t>http://www.miamiherald.com/entertainment/article1921639.html</w:t>
+                </w:r>
+              </w:p>
+              <w:p/>
+              <w:p>
+                <w:pPr>
+                  <w:rPr>
+                    <w:rFonts w:cstheme="minorHAnsi"/>
+                  </w:rPr>
+                </w:pPr>
+                <w:r>
+                  <w:rPr>
+                    <w:rFonts w:cstheme="minorHAnsi"/>
+                  </w:rPr>
+                  <w:t xml:space="preserve">Her first published short story, </w:t>
+                </w:r>
+                <w:r>
+                  <w:rPr>
+                    <w:rFonts w:cstheme="minorHAnsi"/>
+                    <w:i/>
+                  </w:rPr>
+                  <w:t>John Redding Goes to Sea</w:t>
+                </w:r>
+                <w:r>
+                  <w:rPr>
+                    <w:rFonts w:cstheme="minorHAnsi"/>
+                  </w:rPr>
+                  <w:t xml:space="preserve"> (1921), was published in </w:t>
+                </w:r>
+                <w:r>
+                  <w:rPr>
+                    <w:rFonts w:cstheme="minorHAnsi"/>
+                    <w:i/>
+                  </w:rPr>
+                  <w:t>Stylus</w:t>
+                </w:r>
+                <w:r>
+                  <w:rPr>
+                    <w:rFonts w:cstheme="minorHAnsi"/>
+                  </w:rPr>
+                  <w:t>, the literary magazine of Howard University. The short story explored the title character’s discontent with the rigid social expectations of his small village, including the pressure to marry and to remain in the rural South, as he yearned to explore the world freely. The story’s themes and narration signalled Hurston’s early interest in experimenting with representations of standard literary English and folk vernacular, and she also used motifs of Southern USA folk religious beliefs and practices to inform the story’s plot. Her poem, ‘</w:t>
                 </w:r>
                 <w:proofErr w:type="spellStart"/>
                 <w:r>
-                  <w:t>Vechten</w:t>
+                  <w:rPr>
+                    <w:rFonts w:cstheme="minorHAnsi"/>
+                  </w:rPr>
+                  <w:t>O’Night</w:t>
                 </w:r>
                 <w:proofErr w:type="spellEnd"/>
-              </w:p>
-              <w:p>
-                <w:pPr>
-                  <w:rPr>
-                    <w:rFonts w:cstheme="minorHAnsi"/>
+                <w:r>
+                  <w:rPr>
+                    <w:rFonts w:cstheme="minorHAnsi"/>
+                  </w:rPr>
+                  <w:t>’, was also published in Stylus, and additional poems, ‘</w:t>
+                </w:r>
+                <w:r>
+                  <w:rPr>
+                    <w:rFonts w:eastAsia="Times New Roman" w:cs="Times New Roman"/>
+                  </w:rPr>
+                  <w:t xml:space="preserve">Night’, ‘Journey’s End’, and ‘Passion’, were published in </w:t>
+                </w:r>
+                <w:r>
+                  <w:rPr>
+                    <w:rFonts w:eastAsia="Times New Roman" w:cs="Times New Roman"/>
+                    <w:i/>
+                    <w:iCs/>
+                  </w:rPr>
+                  <w:t>Negro World</w:t>
+                </w:r>
+                <w:r>
+                  <w:rPr>
+                    <w:rFonts w:eastAsia="Times New Roman" w:cs="Times New Roman"/>
+                  </w:rPr>
+                  <w:t xml:space="preserve">, the newspaper of Marcus Garvey’s Universal Negro Improvement Association. </w:t>
+                </w:r>
+              </w:p>
+              <w:p>
+                <w:pPr>
+                  <w:rPr>
+                    <w:rFonts w:eastAsia="Times New Roman" w:cs="Times New Roman"/>
+                  </w:rPr>
+                </w:pPr>
+              </w:p>
+              <w:p>
+                <w:pPr>
+                  <w:rPr>
+                    <w:rFonts w:cs="Times New Roman"/>
+                  </w:rPr>
+                </w:pPr>
+                <w:r>
+                  <w:rPr>
+                    <w:rFonts w:eastAsia="Times New Roman" w:cs="Times New Roman"/>
+                  </w:rPr>
+                  <w:t>In 1925, Hurston, with the aid of a scholarship, began her studies in anthropology at Barnard College with Franz Boas, whose work on race and culture and the development of scientific ethnographic methods modernized the field of American Anthropology.</w:t>
+                </w:r>
+                <w:r>
+                  <w:rPr>
+                    <w:rFonts w:cs="Times New Roman"/>
+                    <w:iCs/>
+                  </w:rPr>
+                  <w:t xml:space="preserve"> In 1926 Hurston co-founded</w:t>
+                </w:r>
+                <w:r>
+                  <w:rPr>
+                    <w:rFonts w:cs="Times New Roman"/>
+                    <w:i/>
+                    <w:iCs/>
+                  </w:rPr>
+                  <w:t xml:space="preserve"> Fire!!, </w:t>
+                </w:r>
+                <w:r>
+                  <w:rPr>
+                    <w:rFonts w:cs="Times New Roman"/>
+                    <w:iCs/>
+                  </w:rPr>
+                  <w:t>a radical magazine</w:t>
+                </w:r>
+                <w:r>
+                  <w:rPr>
+                    <w:rFonts w:cs="Times New Roman"/>
+                    <w:i/>
+                    <w:iCs/>
+                  </w:rPr>
+                  <w:t xml:space="preserve"> </w:t>
+                </w:r>
+                <w:r>
+                  <w:rPr>
+                    <w:rFonts w:cs="Times New Roman"/>
+                  </w:rPr>
+                  <w:t xml:space="preserve">co-founded with, and featuring the works of, Wallace Thurman, Langston Hughes, Aaron Douglas, Gwendolyn Bennett, Richard Bruce Nugent, and John P. David. With the subheading “Devoted to Younger Negro Artists,” </w:t>
+                </w:r>
+                <w:r>
+                  <w:rPr>
+                    <w:rFonts w:cs="Times New Roman"/>
+                    <w:i/>
+                  </w:rPr>
+                  <w:t>Fire!!</w:t>
+                </w:r>
+                <w:r>
+                  <w:rPr>
+                    <w:rFonts w:cs="Times New Roman"/>
+                  </w:rPr>
+                  <w:t xml:space="preserve"> declared its break from the more traditional and conservative artistic representations of black character and life commonly found in </w:t>
+                </w:r>
+                <w:r>
+                  <w:rPr>
+                    <w:rFonts w:cs="Times New Roman"/>
+                  </w:rPr>
+                  <w:lastRenderedPageBreak/>
+                  <w:t xml:space="preserve">the pages of </w:t>
+                </w:r>
+                <w:r>
+                  <w:rPr>
+                    <w:rFonts w:cs="Times New Roman"/>
+                    <w:i/>
+                  </w:rPr>
+                  <w:t>The Crisis</w:t>
+                </w:r>
+                <w:r>
+                  <w:rPr>
+                    <w:rFonts w:cs="Times New Roman"/>
+                  </w:rPr>
+                  <w:t xml:space="preserve"> and </w:t>
+                </w:r>
+                <w:r>
+                  <w:rPr>
+                    <w:rFonts w:cs="Times New Roman"/>
+                    <w:i/>
+                  </w:rPr>
+                  <w:t>Opportunity: A Journal of Negro Life</w:t>
+                </w:r>
+                <w:r>
+                  <w:rPr>
+                    <w:rFonts w:cs="Times New Roman"/>
+                  </w:rPr>
+                  <w:t xml:space="preserve">, periodicals of the NAACP and Urban League, respectively. The short stories, poetry and plays within </w:t>
+                </w:r>
+                <w:r>
+                  <w:rPr>
+                    <w:rFonts w:cs="Times New Roman"/>
+                    <w:i/>
+                  </w:rPr>
+                  <w:t>Fire!!</w:t>
+                </w:r>
+                <w:r>
+                  <w:rPr>
+                    <w:rFonts w:cs="Times New Roman"/>
+                  </w:rPr>
+                  <w:t xml:space="preserve"> provided frank representations of sexuality, homoeroticism and, in the case of Hurston’s short story ‘Sweat’, a steely portrait of the domestic violence experienced by a young washerwoman in central Florida. Hurston’s other contribution, a play entitled </w:t>
+                </w:r>
+                <w:proofErr w:type="spellStart"/>
+                <w:r>
+                  <w:rPr>
+                    <w:rFonts w:cs="Times New Roman"/>
+                    <w:i/>
+                  </w:rPr>
+                  <w:t>Color</w:t>
+                </w:r>
+                <w:proofErr w:type="spellEnd"/>
+                <w:r>
+                  <w:rPr>
+                    <w:rFonts w:cs="Times New Roman"/>
+                    <w:i/>
+                  </w:rPr>
+                  <w:t xml:space="preserve"> Struck, A Play in Four Scenes,</w:t>
+                </w:r>
+                <w:r>
+                  <w:rPr>
+                    <w:rFonts w:cs="Times New Roman"/>
+                  </w:rPr>
+                  <w:t xml:space="preserve"> depicted intra-racism or </w:t>
+                </w:r>
+                <w:proofErr w:type="spellStart"/>
+                <w:r>
+                  <w:rPr>
+                    <w:rFonts w:cs="Times New Roman"/>
+                  </w:rPr>
+                  <w:t>colorism</w:t>
+                </w:r>
+                <w:proofErr w:type="spellEnd"/>
+                <w:r>
+                  <w:rPr>
+                    <w:rFonts w:cs="Times New Roman"/>
+                  </w:rPr>
+                  <w:t xml:space="preserve"> within the African American community. </w:t>
+                </w:r>
+              </w:p>
+              <w:p>
+                <w:pPr>
+                  <w:rPr>
+                    <w:rFonts w:cs="Times New Roman"/>
+                  </w:rPr>
+                </w:pPr>
+              </w:p>
+              <w:p>
+                <w:pPr>
+                  <w:rPr>
+                    <w:rFonts w:cs="Times New Roman"/>
+                  </w:rPr>
+                </w:pPr>
+                <w:r>
+                  <w:rPr>
+                    <w:rFonts w:cs="Times New Roman"/>
+                  </w:rPr>
+                  <w:t>File: HurstonFire.jpg</w:t>
+                </w:r>
+              </w:p>
+              <w:p>
+                <w:pPr>
+                  <w:pStyle w:val="Caption"/>
+                </w:pPr>
+                <w:r>
+                  <w:t xml:space="preserve">Figure </w:t>
+                </w:r>
+                <w:fldSimple w:instr=" SEQ Figure \* ARABIC ">
+                  <w:r>
+                    <w:rPr>
+                      <w:noProof/>
+                    </w:rPr>
+                    <w:t>3</w:t>
+                  </w:r>
+                </w:fldSimple>
+                <w:r>
+                  <w:t xml:space="preserve"> Cover of </w:t>
+                </w:r>
+                <w:r>
+                  <w:rPr>
+                    <w:i/>
+                  </w:rPr>
+                  <w:t xml:space="preserve">Fire!! </w:t>
+                </w:r>
+                <w:r>
+                  <w:t>Magazine by modern artist Miguel Covarrubias.</w:t>
+                </w:r>
+              </w:p>
+              <w:p>
+                <w:pPr>
+                  <w:shd w:val="clear" w:color="auto" w:fill="FFFFFF"/>
+                  <w:rPr>
+                    <w:rFonts w:cstheme="minorHAnsi"/>
+                    <w:color w:val="000000"/>
                     <w:sz w:val="18"/>
                     <w:szCs w:val="18"/>
                   </w:rPr>
                 </w:pPr>
                 <w:r>
-                  <w:t>Source:</w:t>
-                </w:r>
-                <w:r>
+                  <w:t xml:space="preserve">Source: </w:t>
+                </w:r>
+                <w:r>
+                  <w:rPr>
+                    <w:rFonts w:cstheme="minorHAnsi"/>
+                    <w:color w:val="000000"/>
+                    <w:szCs w:val="18"/>
+                  </w:rPr>
+                  <w:t>http://www.hrc.utexas.edu/exhibitions/education/modules/teachingthetwenties/assets/txu-hrc-0003a/txu-hrc-0003a-1000.jpg</w:t>
+                </w:r>
+              </w:p>
+              <w:p>
+                <w:pPr>
+                  <w:rPr>
+                    <w:rFonts w:cs="Times New Roman"/>
+                  </w:rPr>
+                </w:pPr>
+              </w:p>
+              <w:p>
+                <w:pPr>
+                  <w:rPr>
+                    <w:rFonts w:cs="Times New Roman"/>
+                  </w:rPr>
+                </w:pPr>
+                <w:r>
+                  <w:rPr>
+                    <w:rFonts w:cs="Times New Roman"/>
+                  </w:rPr>
+                  <w:t xml:space="preserve">Hurston was also a dramatist who authored and staged plays presenting the anthropological data, in both form and content, which she collected during her fieldwork. Her conviction to represent “authentic” work songs and blues songs is considered, by some scholars, evidence of Hurston’s racial essentialism. However, Hurston’s innovation was her replication of specific cultural contexts on the stage, especially when contrasted with the dramatic portraits of Negro life in either stereotypical settings or as highly stylized performances modelled after European choral traditions common at the time. </w:t>
+                </w:r>
+              </w:p>
+              <w:p>
+                <w:pPr>
+                  <w:spacing w:before="100" w:beforeAutospacing="1" w:after="100" w:afterAutospacing="1"/>
+                  <w:rPr>
+                    <w:rFonts w:cs="Times New Roman"/>
+                  </w:rPr>
+                </w:pPr>
+                <w:r>
+                  <w:rPr>
+                    <w:rFonts w:cs="Times New Roman"/>
+                  </w:rPr>
+                  <w:t xml:space="preserve">Prior to publishing her first novel, </w:t>
+                </w:r>
+                <w:r>
+                  <w:rPr>
+                    <w:rFonts w:cs="Times New Roman"/>
+                    <w:i/>
+                  </w:rPr>
+                  <w:t>Jonah’s Gourd Vine</w:t>
+                </w:r>
+                <w:r>
+                  <w:rPr>
+                    <w:rFonts w:cs="Times New Roman"/>
+                  </w:rPr>
+                  <w:t xml:space="preserve"> (1934), Hurston completed ethnographic fieldwork in Florida and New Orleans during the late 1920s, which she later compiled and organized for later publication as </w:t>
+                </w:r>
+                <w:r>
+                  <w:rPr>
+                    <w:rFonts w:cs="Times New Roman"/>
+                    <w:i/>
+                  </w:rPr>
+                  <w:t xml:space="preserve">Mules and Men </w:t>
+                </w:r>
+                <w:r>
+                  <w:rPr>
+                    <w:rFonts w:cs="Times New Roman"/>
+                  </w:rPr>
+                  <w:t xml:space="preserve">(1935). The ethnography featured the data she collected from residents of local sawmill and turpentine camps in Polk County, Florida, and from several hoodoo practitioners in New Orleans. </w:t>
+                </w:r>
+                <w:r>
+                  <w:rPr>
+                    <w:rFonts w:cs="Times New Roman"/>
+                    <w:i/>
+                  </w:rPr>
+                  <w:t>Mules and Men</w:t>
+                </w:r>
+                <w:r>
+                  <w:rPr>
+                    <w:rFonts w:cs="Times New Roman"/>
+                  </w:rPr>
+                  <w:t xml:space="preserve"> is often critically regarded as a highly experimental social scientific work because of its use of first person narration (auto-ethnography) and other conventions of literary narrative, such as highlighting the dialogue between herself and her interviewees. It is also noted for its systematic transcriptions of USA southern folk vernacular. Published a year later, </w:t>
+                </w:r>
+                <w:r>
+                  <w:rPr>
+                    <w:rFonts w:cs="Times New Roman"/>
+                    <w:i/>
+                  </w:rPr>
+                  <w:t>Jonah’s Gourd Vine</w:t>
+                </w:r>
+                <w:r>
+                  <w:rPr>
+                    <w:rFonts w:cs="Times New Roman"/>
+                  </w:rPr>
+                  <w:t xml:space="preserve"> drew from the biographies of her parents in its characterization of John Pearson, a man called to preach but tempted by infidelity. Although the novel represents issues related to racism and </w:t>
+                </w:r>
+                <w:proofErr w:type="spellStart"/>
+                <w:r>
+                  <w:rPr>
+                    <w:rFonts w:cs="Times New Roman"/>
+                  </w:rPr>
+                  <w:t>colorism</w:t>
+                </w:r>
+                <w:proofErr w:type="spellEnd"/>
+                <w:r>
+                  <w:rPr>
+                    <w:rFonts w:cs="Times New Roman"/>
+                  </w:rPr>
+                  <w:t xml:space="preserve">, particularly in its depictions of the experiences of a family one-generation removed from American slavery, the novel significantly foregrounds the inner psychology of her characters. In this way, Hurston moved away from the concern of many of the era’s race leaders that Negro art should strive to foreground race and racism as a central problem within their works. </w:t>
+                </w:r>
+              </w:p>
+              <w:p>
+                <w:pPr>
+                  <w:spacing w:before="100" w:beforeAutospacing="1" w:after="100" w:afterAutospacing="1"/>
+                  <w:rPr>
+                    <w:rFonts w:cs="Times New Roman"/>
+                  </w:rPr>
+                </w:pPr>
+                <w:r>
+                  <w:rPr>
+                    <w:rFonts w:cs="Times New Roman"/>
+                  </w:rPr>
+                  <w:t>File: HurstonTheirEyesWereWatchingGod.jpg</w:t>
+                </w:r>
+              </w:p>
+              <w:p>
+                <w:pPr>
+                  <w:pStyle w:val="Caption"/>
+                </w:pPr>
+                <w:r>
+                  <w:t xml:space="preserve">Figure </w:t>
+                </w:r>
+                <w:fldSimple w:instr=" SEQ Figure \* ARABIC ">
+                  <w:r>
+                    <w:rPr>
+                      <w:noProof/>
+                    </w:rPr>
+                    <w:t>4</w:t>
+                  </w:r>
+                </w:fldSimple>
+                <w:r>
+                  <w:t xml:space="preserve"> Original book jacket for </w:t>
+                </w:r>
+                <w:r>
+                  <w:rPr>
+                    <w:i/>
+                  </w:rPr>
+                  <w:t>Their Eyes Were Watching God: A Novel</w:t>
+                </w:r>
+                <w:r>
+                  <w:t>, by Hurston. Rare Book and Special Collections Division, Library of Congress (056.00.00).</w:t>
+                </w:r>
+              </w:p>
+              <w:p>
+                <w:pPr>
+                  <w:spacing w:before="100" w:beforeAutospacing="1" w:after="100" w:afterAutospacing="1"/>
+                  <w:rPr>
+                    <w:rFonts w:cs="Times New Roman"/>
+                    <w:sz w:val="28"/>
+                  </w:rPr>
+                </w:pPr>
+                <w:r>
+                  <w:rPr>
+                    <w:rFonts w:eastAsia="Times New Roman" w:cs="Times New Roman"/>
+                    <w:szCs w:val="18"/>
+                  </w:rPr>
+                  <w:t xml:space="preserve">Source: </w:t>
+                </w:r>
+                <w:r>
+                  <w:rPr>
+                    <w:rFonts w:eastAsia="Times New Roman" w:cs="Times New Roman"/>
+                    <w:szCs w:val="18"/>
+                  </w:rPr>
+                  <w:t>http://www.loc.gov/exhibits/books-that-shaped-america/1900-1950/Assets/ba0056_enlarge.jpg</w:t>
+                </w:r>
+              </w:p>
+              <w:p>
+                <w:pPr>
+                  <w:spacing w:before="100" w:beforeAutospacing="1" w:after="100" w:afterAutospacing="1"/>
+                  <w:rPr>
+                    <w:rFonts w:cs="Times New Roman"/>
+                  </w:rPr>
+                </w:pPr>
+                <w:r>
+                  <w:rPr>
+                    <w:rFonts w:cs="Times New Roman"/>
+                    <w:i/>
+                  </w:rPr>
+                  <w:t>Their Eyes Were Watching God</w:t>
+                </w:r>
+                <w:r>
+                  <w:rPr>
+                    <w:rFonts w:cs="Times New Roman"/>
+                  </w:rPr>
+                  <w:t xml:space="preserve"> (1937), Hurston’s most celebrated work, was written while Hurston completed fieldwork in Haiti and Jamaica on a </w:t>
+                </w:r>
+                <w:r>
+                  <w:rPr>
+                    <w:rFonts w:eastAsia="Times New Roman" w:cs="Times New Roman"/>
+                  </w:rPr>
+                  <w:t xml:space="preserve">Guggenheim fellowship </w:t>
+                </w:r>
+                <w:r>
+                  <w:rPr>
+                    <w:rFonts w:cs="Times New Roman"/>
+                  </w:rPr>
+                  <w:t xml:space="preserve">awarded the previous year. Set in the southern U.S., the novel also includes allusions to </w:t>
+                </w:r>
+                <w:proofErr w:type="spellStart"/>
+                <w:r>
+                  <w:rPr>
+                    <w:rFonts w:cs="Times New Roman"/>
+                  </w:rPr>
+                  <w:t>Vodun</w:t>
+                </w:r>
+                <w:proofErr w:type="spellEnd"/>
+                <w:r>
+                  <w:rPr>
+                    <w:rFonts w:cs="Times New Roman"/>
+                  </w:rPr>
+                  <w:t xml:space="preserve"> folk customs and cosmology. The novel is modern in its attention to themes related to gender and sexuality and in its experimentation with literary form and narration. For example, Hurston’s use of free-</w:t>
+                </w:r>
+                <w:r>
+                  <w:rPr>
+                    <w:rFonts w:cs="Times New Roman"/>
+                  </w:rPr>
+                  <w:lastRenderedPageBreak/>
+                  <w:t>indirect discourse through the blending of folk-vernacular with standard English from a third- person point of view is often noted as a singular innovation in the African American literary tradition.</w:t>
+                </w:r>
+              </w:p>
+              <w:p>
+                <w:pPr>
+                  <w:spacing w:before="100" w:beforeAutospacing="1" w:after="100" w:afterAutospacing="1"/>
+                  <w:rPr>
+                    <w:rFonts w:cs="Times New Roman"/>
+                  </w:rPr>
+                </w:pPr>
+                <w:r>
+                  <w:rPr>
+                    <w:rFonts w:cs="Times New Roman"/>
+                  </w:rPr>
+                  <w:t>File: HurstonFloridaMemory.jpg</w:t>
+                </w:r>
+              </w:p>
+              <w:p>
+                <w:pPr>
+                  <w:pStyle w:val="Caption"/>
+                </w:pPr>
+                <w:r>
+                  <w:t xml:space="preserve">Figure </w:t>
+                </w:r>
+                <w:fldSimple w:instr=" SEQ Figure \* ARABIC ">
+                  <w:r>
+                    <w:rPr>
+                      <w:noProof/>
+                    </w:rPr>
+                    <w:t>5</w:t>
+                  </w:r>
+                </w:fldSimple>
+                <w:r>
+                  <w:t xml:space="preserve"> Hurston collecting folklore from Gabriel Brown (playing guitar) and Rochelle French</w:t>
+                </w:r>
+                <w:r>
+                  <w:t xml:space="preserve">. State Archives of Florida, </w:t>
+                </w:r>
+                <w:r>
+                  <w:rPr>
+                    <w:i/>
+                  </w:rPr>
+                  <w:t>Florida Memory</w:t>
+                </w:r>
+                <w:r>
+                  <w:t>. Reproduced from the collection of the Library of Congress.</w:t>
+                </w:r>
+              </w:p>
+              <w:p>
+                <w:pPr>
+                  <w:spacing w:before="100" w:beforeAutospacing="1" w:after="100" w:afterAutospacing="1"/>
+                  <w:rPr>
+                    <w:rFonts w:cs="Times New Roman"/>
+                  </w:rPr>
+                </w:pPr>
+                <w:r>
+                  <w:rPr>
+                    <w:rFonts w:cs="Times New Roman"/>
+                  </w:rPr>
+                  <w:t xml:space="preserve">Source: </w:t>
+                </w:r>
+                <w:r>
+                  <w:rPr>
+                    <w:rFonts w:eastAsia="Times New Roman" w:cs="Times New Roman"/>
+                  </w:rPr>
+                  <w:t>http://floridamemory.com/items/show/107444</w:t>
+                </w:r>
+              </w:p>
+              <w:p>
+                <w:pPr>
+                  <w:spacing w:before="100" w:beforeAutospacing="1" w:after="100" w:afterAutospacing="1"/>
+                </w:pPr>
+                <w:r>
+                  <w:rPr>
+                    <w:rFonts w:cs="Times New Roman"/>
+                  </w:rPr>
+                  <w:t xml:space="preserve">In </w:t>
+                </w:r>
+                <w:r>
+                  <w:rPr>
+                    <w:rFonts w:cs="Times New Roman"/>
+                    <w:i/>
+                  </w:rPr>
+                  <w:t>Moses, Man of the Mountain</w:t>
+                </w:r>
+                <w:r>
+                  <w:rPr>
+                    <w:rFonts w:cs="Times New Roman"/>
+                  </w:rPr>
+                  <w:t xml:space="preserve"> (1939) Hurston significantly revises the Old Testament narrative of Moses as a “folklore novel.” Noting the prominence of the figure of Moses in folk-religions throughout the world, Hurston’s Moses is endowed with the agency and characteristics of the hoodoo doctors she researched in New Orleans, and her biblical characters speak in vernaculars of the southern United States. </w:t>
+                </w:r>
+                <w:r>
+                  <w:rPr>
+                    <w:rFonts w:cstheme="minorHAnsi"/>
+                    <w:iCs/>
+                    <w:color w:val="000000"/>
+                  </w:rPr>
+                  <w:t xml:space="preserve">Hurston’s second ethnography, </w:t>
+                </w:r>
+                <w:r>
+                  <w:rPr>
+                    <w:rFonts w:cstheme="minorHAnsi"/>
+                    <w:i/>
+                    <w:iCs/>
+                    <w:color w:val="000000"/>
+                  </w:rPr>
+                  <w:t>Tell My Horse (193</w:t>
+                </w:r>
+                <w:r>
+                  <w:rPr>
+                    <w:rFonts w:cstheme="minorHAnsi"/>
+                    <w:i/>
+                    <w:iCs/>
+                    <w:color w:val="000000"/>
+                  </w:rPr>
+                  <w:t>8</w:t>
+                </w:r>
+                <w:r>
+                  <w:rPr>
+                    <w:rFonts w:cstheme="minorHAnsi"/>
+                    <w:i/>
+                    <w:iCs/>
+                    <w:color w:val="000000"/>
+                  </w:rPr>
+                  <w:t>),</w:t>
+                </w:r>
+                <w:r>
+                  <w:rPr>
+                    <w:rFonts w:cstheme="minorHAnsi"/>
+                    <w:iCs/>
+                    <w:color w:val="000000"/>
+                  </w:rPr>
+                  <w:t xml:space="preserve"> was</w:t>
+                </w:r>
+                <w:r>
+                  <w:rPr>
+                    <w:rFonts w:cstheme="minorHAnsi"/>
+                    <w:i/>
+                    <w:iCs/>
+                    <w:color w:val="000000"/>
+                  </w:rPr>
                   <w:t xml:space="preserve"> </w:t>
                 </w:r>
                 <w:r>
                   <w:rPr>
-                    <w:rFonts w:cstheme="minorHAnsi"/>
-                  </w:rPr>
-                  <w:t>http://brbl-media.library.yale.edu/images/1074693_quarter.jpg</w:t>
-                </w:r>
+                    <w:rFonts w:cs="Times New Roman"/>
+                  </w:rPr>
+                  <w:t xml:space="preserve">published </w:t>
+                </w:r>
+                <w:r>
+                  <w:rPr>
+                    <w:rFonts w:cs="Times New Roman"/>
+                  </w:rPr>
+                  <w:t xml:space="preserve">the previous </w:t>
+                </w:r>
+                <w:r>
+                  <w:rPr>
+                    <w:rFonts w:cs="Times New Roman"/>
+                  </w:rPr>
+                  <w:t xml:space="preserve">year. The ethnography’s blurring of literary and ethnographic conventions has led scholars to refer to the work as a travelogue, especially since, as in </w:t>
+                </w:r>
+                <w:r>
+                  <w:rPr>
+                    <w:rFonts w:cs="Times New Roman"/>
+                    <w:i/>
+                  </w:rPr>
+                  <w:t>Mules and Men</w:t>
+                </w:r>
+                <w:r>
+                  <w:rPr>
+                    <w:rFonts w:cs="Times New Roman"/>
+                  </w:rPr>
+                  <w:t>, Hurston featured dialogues between herself and her interviewees and included first person narrations of her impressions of cultural phenomena in both Caribbean locales. Hurston’s final novel,</w:t>
+                </w:r>
+                <w:r>
+                  <w:t xml:space="preserve"> </w:t>
+                </w:r>
+                <w:r>
+                  <w:rPr>
+                    <w:i/>
+                  </w:rPr>
+                  <w:t xml:space="preserve">Seraph on the </w:t>
+                </w:r>
+                <w:proofErr w:type="spellStart"/>
+                <w:r>
+                  <w:rPr>
+                    <w:i/>
+                  </w:rPr>
+                  <w:t>Suwanee</w:t>
+                </w:r>
+                <w:proofErr w:type="spellEnd"/>
+                <w:r>
+                  <w:t xml:space="preserve"> (1948), attempted to break through the </w:t>
+                </w:r>
+                <w:proofErr w:type="spellStart"/>
+                <w:r>
+                  <w:t>color</w:t>
+                </w:r>
+                <w:proofErr w:type="spellEnd"/>
+                <w:r>
+                  <w:t xml:space="preserve"> line in USA fiction, which relegated black authors to writing about black subjects and characters. Hurston figured its central characters, including </w:t>
+                </w:r>
+                <w:proofErr w:type="spellStart"/>
+                <w:r>
+                  <w:t>Arvay</w:t>
+                </w:r>
+                <w:proofErr w:type="spellEnd"/>
+                <w:r>
+                  <w:t xml:space="preserve"> and Jim Henson, as white and southern-born Floridians who, seemingly, speak with the same vernacular as the black characters in her earlier fictions. In addition, critics have noted Hurston’s critique of marriage and references to Freudian psychology in her characterizations in the novel. </w:t>
+                </w:r>
+              </w:p>
+              <w:p>
+                <w:pPr>
+                  <w:spacing w:before="100" w:beforeAutospacing="1" w:after="100" w:afterAutospacing="1"/>
+                </w:pPr>
+                <w:r>
+                  <w:t>File: HurstonByVanVechten.jpg</w:t>
+                </w:r>
+              </w:p>
+              <w:p>
+                <w:pPr>
+                  <w:pStyle w:val="Caption"/>
+                </w:pPr>
+                <w:r>
+                  <w:t xml:space="preserve">Figure </w:t>
+                </w:r>
+                <w:r>
+                  <w:fldChar w:fldCharType="begin"/>
+                </w:r>
+                <w:r>
+                  <w:instrText xml:space="preserve"> SEQ Figure \* ARABIC </w:instrText>
+                </w:r>
+                <w:r>
+                  <w:fldChar w:fldCharType="separate"/>
+                </w:r>
+                <w:r>
+                  <w:rPr>
+                    <w:noProof/>
+                  </w:rPr>
+                  <w:t>6</w:t>
+                </w:r>
+                <w:r>
+                  <w:rPr>
+                    <w:noProof/>
+                  </w:rPr>
+                  <w:fldChar w:fldCharType="end"/>
+                </w:r>
+                <w:r>
+                  <w:t xml:space="preserve"> Photo by Carl Van </w:t>
+                </w:r>
+                <w:proofErr w:type="spellStart"/>
+                <w:r>
+                  <w:t>Vechten</w:t>
+                </w:r>
+                <w:proofErr w:type="spellEnd"/>
               </w:p>
               <w:p>
                 <w:pPr>
@@ -1433,6 +1406,27 @@
                     <w:szCs w:val="18"/>
                   </w:rPr>
                 </w:pPr>
+                <w:r>
+                  <w:t>Source:</w:t>
+                </w:r>
+                <w:r>
+                  <w:t xml:space="preserve"> </w:t>
+                </w:r>
+                <w:r>
+                  <w:rPr>
+                    <w:rFonts w:cstheme="minorHAnsi"/>
+                  </w:rPr>
+                  <w:t>http://brbl-media.library.yale.edu/images/1074693_quarter.jpg</w:t>
+                </w:r>
+              </w:p>
+              <w:p>
+                <w:pPr>
+                  <w:rPr>
+                    <w:rFonts w:cstheme="minorHAnsi"/>
+                    <w:sz w:val="18"/>
+                    <w:szCs w:val="18"/>
+                  </w:rPr>
+                </w:pPr>
               </w:p>
               <w:p>
                 <w:pPr>
@@ -1676,7 +1670,21 @@
                     <w:rFonts w:cstheme="minorHAnsi"/>
                     <w:color w:val="000000"/>
                   </w:rPr>
-                  <w:t>(1944)</w:t>
+                  <w:t>(19</w:t>
+                </w:r>
+                <w:r>
+                  <w:rPr>
+                    <w:rFonts w:cstheme="minorHAnsi"/>
+                    <w:color w:val="000000"/>
+                  </w:rPr>
+                  <w:t>91</w:t>
+                </w:r>
+                <w:r>
+                  <w:rPr>
+                    <w:rFonts w:cstheme="minorHAnsi"/>
+                    <w:color w:val="000000"/>
+                  </w:rPr>
+                  <w:t>)</w:t>
                 </w:r>
               </w:p>
               <w:p>
@@ -2423,7 +2431,17 @@
                     <w:iCs/>
                     <w:color w:val="000000"/>
                   </w:rPr>
-                  <w:t xml:space="preserve"> (1939)</w:t>
+                  <w:t xml:space="preserve"> (1938</w:t>
+                </w:r>
+                <w:bookmarkStart w:id="0" w:name="_GoBack"/>
+                <w:bookmarkEnd w:id="0"/>
+                <w:r>
+                  <w:rPr>
+                    <w:rFonts w:cstheme="minorHAnsi"/>
+                    <w:iCs/>
+                    <w:color w:val="000000"/>
+                  </w:rPr>
+                  <w:t>)</w:t>
                 </w:r>
               </w:p>
             </w:tc>
@@ -2593,8 +2611,6 @@
                     </w:r>
                   </w:sdtContent>
                 </w:sdt>
-                <w:bookmarkStart w:id="0" w:name="_GoBack"/>
-                <w:bookmarkEnd w:id="0"/>
               </w:p>
               <w:p/>
               <w:p>
@@ -4306,7 +4322,7 @@
     <w:charset w:val="00"/>
     <w:family w:val="auto"/>
     <w:pitch w:val="variable"/>
-    <w:sig w:usb0="E0002AFF" w:usb1="C0007841" w:usb2="00000009" w:usb3="00000000" w:csb0="000001FF" w:csb1="00000000"/>
+    <w:sig w:usb0="E0002AEF" w:usb1="C0007841" w:usb2="00000009" w:usb3="00000000" w:csb0="000001FF" w:csb1="00000000"/>
   </w:font>
   <w:font w:name="Courier New">
     <w:panose1 w:val="02070309020205020404"/>
@@ -4400,6 +4416,7 @@
   <w:rsids>
     <w:rsidRoot w:val="00414B41"/>
     <w:rsid w:val="00045E7C"/>
+    <w:rsid w:val="003D2CF9"/>
     <w:rsid w:val="00414B41"/>
   </w:rsids>
   <m:mathPr>
@@ -5297,7 +5314,7 @@
 </file>
 
 <file path=customXml/itemProps1.xml><?xml version="1.0" encoding="utf-8"?>
-<ds:datastoreItem xmlns:ds="http://schemas.openxmlformats.org/officeDocument/2006/customXml" ds:itemID="{79FFBF50-26AC-6442-9759-81284A5C943B}">
+<ds:datastoreItem xmlns:ds="http://schemas.openxmlformats.org/officeDocument/2006/customXml" ds:itemID="{44F2D223-BDF9-6B45-9D4F-B094F46E3671}">
   <ds:schemaRefs>
     <ds:schemaRef ds:uri="http://schemas.openxmlformats.org/officeDocument/2006/bibliography"/>
   </ds:schemaRefs>

</xml_diff>